<commit_message>
Added about text and small CSS changes
</commit_message>
<xml_diff>
--- a/downloads/parwesh_resume_v15.docx
+++ b/downloads/parwesh_resume_v15.docx
@@ -598,8 +598,6 @@
         </w:rPr>
         <w:t>Applied logistic regression, SVMs, neural networks for machine vision, database mining, image recognition</w:t>
       </w:r>
-      <w:bookmarkStart w:id="0" w:name="_GoBack"/>
-      <w:bookmarkEnd w:id="0"/>
     </w:p>
     <w:p>
       <w:pPr>
@@ -641,17 +639,6 @@
         </w:rPr>
         <w:t>Applied logistic regression, SVMs, neural networks for machine vision, database mining, image recognition</w:t>
       </w:r>
-    </w:p>
-    <w:p>
-      <w:pPr>
-        <w:spacing w:line="240" w:lineRule="auto"/>
-        <w:rPr>
-          <w:rFonts w:ascii="Times New Roman" w:eastAsia="Times New Roman" w:hAnsi="Times New Roman" w:cs="Times New Roman"/>
-          <w:b/>
-          <w:sz w:val="28"/>
-          <w:szCs w:val="28"/>
-        </w:rPr>
-      </w:pPr>
     </w:p>
     <w:p>
       <w:pPr>
@@ -750,7 +737,7 @@
           <w:sz w:val="24"/>
           <w:szCs w:val="24"/>
         </w:rPr>
-        <w:t>Institute for Microelectronic Systems, University of Hanover, Germany</w:t>
+        <w:t>ECE Department, MSU College of Engineering</w:t>
       </w:r>
     </w:p>
     <w:p>
@@ -822,20 +809,14 @@
           <w:rFonts w:ascii="Times New Roman" w:eastAsia="Times New Roman" w:hAnsi="Times New Roman" w:cs="Times New Roman"/>
         </w:rPr>
         <w:tab/>
-        <w:t xml:space="preserve">                </w:t>
-      </w:r>
-      <w:r>
-        <w:rPr>
-          <w:rFonts w:ascii="Times New Roman" w:eastAsia="Times New Roman" w:hAnsi="Times New Roman" w:cs="Times New Roman"/>
-        </w:rPr>
-        <w:t xml:space="preserve">    </w:t>
+        <w:t xml:space="preserve">           </w:t>
       </w:r>
       <w:r>
         <w:rPr>
           <w:rFonts w:ascii="Times New Roman" w:eastAsia="Times New Roman" w:hAnsi="Times New Roman" w:cs="Times New Roman"/>
           <w:i/>
         </w:rPr>
-        <w:t>Feb</w:t>
+        <w:t>March</w:t>
       </w:r>
       <w:r>
         <w:rPr>
@@ -856,7 +837,14 @@
           <w:rFonts w:ascii="Times New Roman" w:eastAsia="Times New Roman" w:hAnsi="Times New Roman" w:cs="Times New Roman"/>
           <w:i/>
         </w:rPr>
-        <w:t xml:space="preserve"> – Present</w:t>
+        <w:t xml:space="preserve"> – </w:t>
+      </w:r>
+      <w:r>
+        <w:rPr>
+          <w:rFonts w:ascii="Times New Roman" w:eastAsia="Times New Roman" w:hAnsi="Times New Roman" w:cs="Times New Roman"/>
+          <w:i/>
+        </w:rPr>
+        <w:t>April 2019</w:t>
       </w:r>
       <w:r>
         <w:rPr>
@@ -875,72 +863,47 @@
         <w:contextualSpacing/>
         <w:rPr>
           <w:rFonts w:ascii="Times New Roman" w:eastAsia="Times New Roman" w:hAnsi="Times New Roman" w:cs="Times New Roman"/>
-        </w:rPr>
-      </w:pPr>
-      <w:r>
-        <w:rPr>
-          <w:rFonts w:ascii="Times New Roman" w:eastAsia="Times New Roman" w:hAnsi="Times New Roman" w:cs="Times New Roman"/>
-        </w:rPr>
-        <w:t xml:space="preserve">Researched experimental solutions for automatic </w:t>
-      </w:r>
-      <w:r>
-        <w:rPr>
-          <w:rFonts w:ascii="Times New Roman" w:eastAsia="Times New Roman" w:hAnsi="Times New Roman" w:cs="Times New Roman"/>
-          <w:b/>
-        </w:rPr>
-        <w:t>parallelization</w:t>
-      </w:r>
-      <w:r>
-        <w:rPr>
-          <w:rFonts w:ascii="Times New Roman" w:eastAsia="Times New Roman" w:hAnsi="Times New Roman" w:cs="Times New Roman"/>
-        </w:rPr>
-        <w:t xml:space="preserve"> and abstraction of </w:t>
-      </w:r>
-      <w:r>
-        <w:rPr>
-          <w:rFonts w:ascii="Times New Roman" w:eastAsia="Times New Roman" w:hAnsi="Times New Roman" w:cs="Times New Roman"/>
-          <w:b/>
-        </w:rPr>
-        <w:t>portable C/C++ applications</w:t>
-      </w:r>
-      <w:r>
-        <w:rPr>
-          <w:rFonts w:ascii="Times New Roman" w:eastAsia="Times New Roman" w:hAnsi="Times New Roman" w:cs="Times New Roman"/>
-          <w:b/>
-        </w:rPr>
-        <w:t xml:space="preserve"> </w:t>
-      </w:r>
-      <w:r>
-        <w:rPr>
-          <w:rFonts w:ascii="Times New Roman" w:eastAsia="Times New Roman" w:hAnsi="Times New Roman" w:cs="Times New Roman"/>
-        </w:rPr>
-        <w:t xml:space="preserve">for </w:t>
-      </w:r>
-      <w:r>
-        <w:rPr>
-          <w:rFonts w:ascii="Times New Roman" w:eastAsia="Times New Roman" w:hAnsi="Times New Roman" w:cs="Times New Roman"/>
-          <w:b/>
-        </w:rPr>
-        <w:t>high-performance computing</w:t>
-      </w:r>
-      <w:r>
-        <w:rPr>
-          <w:rFonts w:ascii="Times New Roman" w:eastAsia="Times New Roman" w:hAnsi="Times New Roman" w:cs="Times New Roman"/>
-        </w:rPr>
-        <w:t xml:space="preserve">, </w:t>
-      </w:r>
-      <w:r>
-        <w:rPr>
-          <w:rFonts w:ascii="Times New Roman" w:eastAsia="Times New Roman" w:hAnsi="Times New Roman" w:cs="Times New Roman"/>
-          <w:b/>
-        </w:rPr>
-        <w:t>FPGAs</w:t>
-      </w:r>
-      <w:r>
-        <w:rPr>
-          <w:rFonts w:ascii="Times New Roman" w:eastAsia="Times New Roman" w:hAnsi="Times New Roman" w:cs="Times New Roman"/>
-        </w:rPr>
-        <w:t>, etc.</w:t>
+          <w:b/>
+        </w:rPr>
+      </w:pPr>
+      <w:r>
+        <w:rPr>
+          <w:rFonts w:ascii="Times New Roman" w:eastAsia="Times New Roman" w:hAnsi="Times New Roman" w:cs="Times New Roman"/>
+        </w:rPr>
+        <w:t xml:space="preserve">Designed a </w:t>
+      </w:r>
+      <w:r>
+        <w:rPr>
+          <w:rFonts w:ascii="Times New Roman" w:eastAsia="Times New Roman" w:hAnsi="Times New Roman" w:cs="Times New Roman"/>
+          <w:b/>
+        </w:rPr>
+        <w:t>deep-learning</w:t>
+      </w:r>
+      <w:r>
+        <w:rPr>
+          <w:rFonts w:ascii="Times New Roman" w:eastAsia="Times New Roman" w:hAnsi="Times New Roman" w:cs="Times New Roman"/>
+          <w:b/>
+        </w:rPr>
+        <w:t xml:space="preserve"> CNN </w:t>
+      </w:r>
+      <w:r>
+        <w:rPr>
+          <w:rFonts w:ascii="Times New Roman" w:eastAsia="Times New Roman" w:hAnsi="Times New Roman" w:cs="Times New Roman"/>
+        </w:rPr>
+        <w:t xml:space="preserve">to classify movie posters </w:t>
+      </w:r>
+      <w:r>
+        <w:rPr>
+          <w:rFonts w:ascii="Times New Roman" w:eastAsia="Times New Roman" w:hAnsi="Times New Roman" w:cs="Times New Roman"/>
+        </w:rPr>
+        <w:t xml:space="preserve">by genre with </w:t>
+      </w:r>
+      <w:r>
+        <w:rPr>
+          <w:rFonts w:ascii="Times New Roman" w:eastAsia="Times New Roman" w:hAnsi="Times New Roman" w:cs="Times New Roman"/>
+          <w:b/>
+        </w:rPr>
+        <w:t>web-scraping and data pre-processing</w:t>
       </w:r>
     </w:p>
     <w:p>
@@ -959,20 +922,51 @@
         <w:rPr>
           <w:rFonts w:ascii="Times New Roman" w:eastAsia="Times New Roman" w:hAnsi="Times New Roman" w:cs="Times New Roman"/>
         </w:rPr>
-        <w:t xml:space="preserve">Analyzed and investigated the abstraction, profiling, and portability capabilities of popular frameworks such as </w:t>
-      </w:r>
-      <w:r>
-        <w:rPr>
-          <w:rFonts w:ascii="Times New Roman" w:eastAsia="Times New Roman" w:hAnsi="Times New Roman" w:cs="Times New Roman"/>
-          <w:b/>
-        </w:rPr>
-        <w:t>OpenMP, OpenCL, CUDA</w:t>
-      </w:r>
-      <w:r>
-        <w:rPr>
-          <w:rFonts w:ascii="Times New Roman" w:eastAsia="Times New Roman" w:hAnsi="Times New Roman" w:cs="Times New Roman"/>
-        </w:rPr>
-        <w:t xml:space="preserve"> for scientific publication</w:t>
+        <w:t>A</w:t>
+      </w:r>
+      <w:r>
+        <w:rPr>
+          <w:rFonts w:ascii="Times New Roman" w:eastAsia="Times New Roman" w:hAnsi="Times New Roman" w:cs="Times New Roman"/>
+        </w:rPr>
+        <w:t>ssisted graduate student in</w:t>
+      </w:r>
+      <w:r>
+        <w:rPr>
+          <w:rFonts w:ascii="Times New Roman" w:eastAsia="Times New Roman" w:hAnsi="Times New Roman" w:cs="Times New Roman"/>
+        </w:rPr>
+        <w:t xml:space="preserve"> development of an </w:t>
+      </w:r>
+      <w:r>
+        <w:rPr>
+          <w:rFonts w:ascii="Times New Roman" w:eastAsia="Times New Roman" w:hAnsi="Times New Roman" w:cs="Times New Roman"/>
+          <w:b/>
+        </w:rPr>
+        <w:t>LSTM</w:t>
+      </w:r>
+      <w:r>
+        <w:rPr>
+          <w:rFonts w:ascii="Times New Roman" w:eastAsia="Times New Roman" w:hAnsi="Times New Roman" w:cs="Times New Roman"/>
+        </w:rPr>
+        <w:t xml:space="preserve"> </w:t>
+      </w:r>
+      <w:r>
+        <w:rPr>
+          <w:rFonts w:ascii="Times New Roman" w:eastAsia="Times New Roman" w:hAnsi="Times New Roman" w:cs="Times New Roman"/>
+          <w:b/>
+        </w:rPr>
+        <w:t>AI</w:t>
+      </w:r>
+      <w:r>
+        <w:rPr>
+          <w:rFonts w:ascii="Times New Roman" w:eastAsia="Times New Roman" w:hAnsi="Times New Roman" w:cs="Times New Roman"/>
+        </w:rPr>
+        <w:t xml:space="preserve"> for transcribing sign language from video</w:t>
+      </w:r>
+      <w:r>
+        <w:rPr>
+          <w:rFonts w:ascii="Times New Roman" w:eastAsia="Times New Roman" w:hAnsi="Times New Roman" w:cs="Times New Roman"/>
+        </w:rPr>
+        <w:t xml:space="preserve"> to text</w:t>
       </w:r>
     </w:p>
     <w:p>
@@ -1848,6 +1842,12 @@
           <w:rFonts w:ascii="Times New Roman" w:eastAsia="Times New Roman" w:hAnsi="Times New Roman" w:cs="Times New Roman"/>
         </w:rPr>
         <w:t>, and marketing material for funding pitch and product launch, creating public excitement and early offers for product up to $500</w:t>
+      </w:r>
+      <w:r>
+        <w:rPr>
+          <w:rFonts w:ascii="Times New Roman" w:eastAsia="Times New Roman" w:hAnsi="Times New Roman" w:cs="Times New Roman"/>
+        </w:rPr>
+        <w:t xml:space="preserve"> per unit</w:t>
       </w:r>
     </w:p>
     <w:p>
@@ -1962,7 +1962,12 @@
           <w:szCs w:val="24"/>
         </w:rPr>
         <w:sectPr>
-          <w:headerReference w:type="default" r:id="rId7"/>
+          <w:headerReference w:type="even" r:id="rId7"/>
+          <w:headerReference w:type="default" r:id="rId8"/>
+          <w:footerReference w:type="even" r:id="rId9"/>
+          <w:footerReference w:type="default" r:id="rId10"/>
+          <w:headerReference w:type="first" r:id="rId11"/>
+          <w:footerReference w:type="first" r:id="rId12"/>
           <w:pgSz w:w="12240" w:h="15840"/>
           <w:pgMar w:top="720" w:right="720" w:bottom="431" w:left="720" w:header="288" w:footer="720" w:gutter="0"/>
           <w:pgNumType w:start="1"/>
@@ -2123,7 +2128,98 @@
           <w:rFonts w:ascii="Times New Roman" w:eastAsia="Times New Roman" w:hAnsi="Times New Roman" w:cs="Times New Roman"/>
           <w:szCs w:val="24"/>
         </w:rPr>
-        <w:t>, C++11, MATLAB, ML, C#, Java, Adobe ActionScript 3.0, HTML5, CSS, Adobe Creative Suite</w:t>
+        <w:t xml:space="preserve">, </w:t>
+      </w:r>
+      <w:r>
+        <w:rPr>
+          <w:rFonts w:ascii="Times New Roman" w:eastAsia="Times New Roman" w:hAnsi="Times New Roman" w:cs="Times New Roman"/>
+          <w:szCs w:val="24"/>
+        </w:rPr>
+        <w:t>C/</w:t>
+      </w:r>
+      <w:r>
+        <w:rPr>
+          <w:rFonts w:ascii="Times New Roman" w:eastAsia="Times New Roman" w:hAnsi="Times New Roman" w:cs="Times New Roman"/>
+          <w:szCs w:val="24"/>
+        </w:rPr>
+        <w:t xml:space="preserve">C++11, </w:t>
+      </w:r>
+      <w:proofErr w:type="gramStart"/>
+      <w:r>
+        <w:rPr>
+          <w:rFonts w:ascii="Times New Roman" w:eastAsia="Times New Roman" w:hAnsi="Times New Roman" w:cs="Times New Roman"/>
+          <w:szCs w:val="24"/>
+        </w:rPr>
+        <w:t>MATLAB</w:t>
+      </w:r>
+      <w:r>
+        <w:rPr>
+          <w:rFonts w:ascii="Times New Roman" w:eastAsia="Times New Roman" w:hAnsi="Times New Roman" w:cs="Times New Roman"/>
+          <w:szCs w:val="24"/>
+        </w:rPr>
+        <w:t xml:space="preserve"> </w:t>
+      </w:r>
+      <w:r>
+        <w:rPr>
+          <w:rFonts w:ascii="Times New Roman" w:eastAsia="Times New Roman" w:hAnsi="Times New Roman" w:cs="Times New Roman"/>
+          <w:szCs w:val="24"/>
+        </w:rPr>
+        <w:t>,</w:t>
+      </w:r>
+      <w:proofErr w:type="gramEnd"/>
+      <w:r>
+        <w:rPr>
+          <w:rFonts w:ascii="Times New Roman" w:eastAsia="Times New Roman" w:hAnsi="Times New Roman" w:cs="Times New Roman"/>
+          <w:szCs w:val="24"/>
+        </w:rPr>
+        <w:t xml:space="preserve"> C#, Java,</w:t>
+      </w:r>
+      <w:r>
+        <w:rPr>
+          <w:rFonts w:ascii="Times New Roman" w:eastAsia="Times New Roman" w:hAnsi="Times New Roman" w:cs="Times New Roman"/>
+          <w:szCs w:val="24"/>
+        </w:rPr>
+        <w:t xml:space="preserve"> Git,</w:t>
+      </w:r>
+      <w:r>
+        <w:rPr>
+          <w:rFonts w:ascii="Times New Roman" w:eastAsia="Times New Roman" w:hAnsi="Times New Roman" w:cs="Times New Roman"/>
+          <w:szCs w:val="24"/>
+        </w:rPr>
+        <w:t xml:space="preserve"> Adobe ActionScript 3.0, HTML5, CSS</w:t>
+      </w:r>
+      <w:r>
+        <w:rPr>
+          <w:rFonts w:ascii="Times New Roman" w:eastAsia="Times New Roman" w:hAnsi="Times New Roman" w:cs="Times New Roman"/>
+          <w:szCs w:val="24"/>
+        </w:rPr>
+        <w:t>3</w:t>
+      </w:r>
+      <w:r>
+        <w:rPr>
+          <w:rFonts w:ascii="Times New Roman" w:eastAsia="Times New Roman" w:hAnsi="Times New Roman" w:cs="Times New Roman"/>
+          <w:szCs w:val="24"/>
+        </w:rPr>
+        <w:t>,</w:t>
+      </w:r>
+    </w:p>
+    <w:p>
+      <w:pPr>
+        <w:spacing w:line="240" w:lineRule="auto"/>
+        <w:ind w:firstLine="720"/>
+        <w:contextualSpacing/>
+        <w:rPr>
+          <w:rFonts w:ascii="Times New Roman" w:eastAsia="Times New Roman" w:hAnsi="Times New Roman" w:cs="Times New Roman"/>
+          <w:b/>
+          <w:szCs w:val="24"/>
+        </w:rPr>
+      </w:pPr>
+      <w:r>
+        <w:rPr>
+          <w:rFonts w:ascii="Times New Roman" w:eastAsia="Times New Roman" w:hAnsi="Times New Roman" w:cs="Times New Roman"/>
+          <w:szCs w:val="24"/>
+        </w:rPr>
+        <w:t>Adobe Creative Suite</w:t>
       </w:r>
       <w:r>
         <w:rPr>
@@ -2137,8 +2233,17 @@
           <w:rFonts w:ascii="Times New Roman" w:eastAsia="Times New Roman" w:hAnsi="Times New Roman" w:cs="Times New Roman"/>
           <w:szCs w:val="24"/>
         </w:rPr>
-        <w:t>, Source Filmmaker</w:t>
-      </w:r>
+        <w:t xml:space="preserve">, </w:t>
+      </w:r>
+      <w:proofErr w:type="spellStart"/>
+      <w:r>
+        <w:rPr>
+          <w:rFonts w:ascii="Times New Roman" w:eastAsia="Times New Roman" w:hAnsi="Times New Roman" w:cs="Times New Roman"/>
+          <w:szCs w:val="24"/>
+        </w:rPr>
+        <w:t>GameMaker</w:t>
+      </w:r>
+      <w:proofErr w:type="spellEnd"/>
       <w:r>
         <w:rPr>
           <w:rFonts w:ascii="Times New Roman" w:eastAsia="Times New Roman" w:hAnsi="Times New Roman" w:cs="Times New Roman"/>
@@ -2242,7 +2347,6 @@
           <w:rFonts w:ascii="Times New Roman" w:eastAsia="Times New Roman" w:hAnsi="Times New Roman" w:cs="Times New Roman"/>
           <w:szCs w:val="24"/>
         </w:rPr>
-        <w:lastRenderedPageBreak/>
         <w:t>Programmed and</w:t>
       </w:r>
       <w:r>
@@ -2308,6 +2412,7 @@
           <w:rFonts w:ascii="Times New Roman" w:eastAsia="Times New Roman" w:hAnsi="Times New Roman" w:cs="Times New Roman"/>
           <w:szCs w:val="24"/>
         </w:rPr>
+        <w:lastRenderedPageBreak/>
         <w:t xml:space="preserve">Created YouTube animation using 1000+ manually-captured frames and </w:t>
       </w:r>
       <w:r>
@@ -2323,73 +2428,8 @@
           <w:rFonts w:ascii="Times New Roman" w:eastAsia="Times New Roman" w:hAnsi="Times New Roman" w:cs="Times New Roman"/>
           <w:szCs w:val="24"/>
         </w:rPr>
-        <w:t xml:space="preserve"> that garnered 50,000+ views </w:t>
-      </w:r>
-    </w:p>
-    <w:p>
-      <w:pPr>
-        <w:numPr>
-          <w:ilvl w:val="0"/>
-          <w:numId w:val="1"/>
-        </w:numPr>
-        <w:spacing w:line="240" w:lineRule="auto"/>
-        <w:contextualSpacing/>
-        <w:rPr>
-          <w:rFonts w:ascii="Times New Roman" w:eastAsia="Times New Roman" w:hAnsi="Times New Roman" w:cs="Times New Roman"/>
-          <w:szCs w:val="24"/>
-        </w:rPr>
-      </w:pPr>
-      <w:r>
-        <w:rPr>
-          <w:rFonts w:ascii="Times New Roman" w:eastAsia="Times New Roman" w:hAnsi="Times New Roman" w:cs="Times New Roman"/>
-          <w:szCs w:val="24"/>
-        </w:rPr>
-        <w:t xml:space="preserve">Designed, budgeted, and </w:t>
-      </w:r>
-      <w:r>
-        <w:rPr>
-          <w:rFonts w:ascii="Times New Roman" w:eastAsia="Times New Roman" w:hAnsi="Times New Roman" w:cs="Times New Roman"/>
-          <w:b/>
-          <w:szCs w:val="24"/>
-        </w:rPr>
-        <w:t>built multiple Windows computers</w:t>
-      </w:r>
-      <w:r>
-        <w:rPr>
-          <w:rFonts w:ascii="Times New Roman" w:eastAsia="Times New Roman" w:hAnsi="Times New Roman" w:cs="Times New Roman"/>
-          <w:szCs w:val="24"/>
-        </w:rPr>
-        <w:t xml:space="preserve"> using self-taught knowledge and research</w:t>
-      </w:r>
-    </w:p>
-    <w:p>
-      <w:pPr>
-        <w:spacing w:line="240" w:lineRule="auto"/>
-        <w:ind w:left="720"/>
-        <w:contextualSpacing/>
-        <w:rPr>
-          <w:rFonts w:ascii="Times New Roman" w:eastAsia="Times New Roman" w:hAnsi="Times New Roman" w:cs="Times New Roman"/>
-          <w:szCs w:val="24"/>
-        </w:rPr>
-        <w:sectPr>
-          <w:type w:val="continuous"/>
-          <w:pgSz w:w="12240" w:h="15840"/>
-          <w:pgMar w:top="720" w:right="720" w:bottom="431" w:left="720" w:header="288" w:footer="720" w:gutter="0"/>
-          <w:pgNumType w:start="1"/>
-          <w:cols w:space="720"/>
-          <w:docGrid w:linePitch="299"/>
-        </w:sectPr>
-      </w:pPr>
-    </w:p>
-    <w:p>
-      <w:pPr>
-        <w:spacing w:line="240" w:lineRule="auto"/>
-        <w:contextualSpacing/>
-        <w:rPr>
-          <w:rFonts w:ascii="Times New Roman" w:eastAsia="Times New Roman" w:hAnsi="Times New Roman" w:cs="Times New Roman"/>
-          <w:szCs w:val="24"/>
-        </w:rPr>
-      </w:pPr>
+        <w:t xml:space="preserve"> that garnered 50,000+ views</w:t>
+      </w:r>
     </w:p>
     <w:sectPr>
       <w:type w:val="continuous"/>
@@ -2428,6 +2468,36 @@
 </w:endnotes>
 </file>
 
+<file path=word/footer1.xml><?xml version="1.0" encoding="utf-8"?>
+<w:ftr xmlns:wpc="http://schemas.microsoft.com/office/word/2010/wordprocessingCanvas" xmlns:cx="http://schemas.microsoft.com/office/drawing/2014/chartex" xmlns:cx1="http://schemas.microsoft.com/office/drawing/2015/9/8/chartex" xmlns:cx2="http://schemas.microsoft.com/office/drawing/2015/10/21/chartex" xmlns:cx3="http://schemas.microsoft.com/office/drawing/2016/5/9/chartex" xmlns:cx4="http://schemas.microsoft.com/office/drawing/2016/5/10/chartex" xmlns:cx5="http://schemas.microsoft.com/office/drawing/2016/5/11/chartex" xmlns:cx6="http://schemas.microsoft.com/office/drawing/2016/5/12/chartex" xmlns:cx7="http://schemas.microsoft.com/office/drawing/2016/5/13/chartex" xmlns:cx8="http://schemas.microsoft.com/office/drawing/2016/5/14/chartex" xmlns:mc="http://schemas.openxmlformats.org/markup-compatibility/2006" xmlns:aink="http://schemas.microsoft.com/office/drawing/2016/ink" xmlns:am3d="http://schemas.microsoft.com/office/drawing/2017/model3d" xmlns:o="urn:schemas-microsoft-com:office:office" xmlns:r="http://schemas.openxmlformats.org/officeDocument/2006/relationships" xmlns:m="http://schemas.openxmlformats.org/officeDocument/2006/math" xmlns:v="urn:schemas-microsoft-com:vml" xmlns:wp14="http://schemas.microsoft.com/office/word/2010/wordprocessingDrawing" xmlns:wp="http://schemas.openxmlformats.org/drawingml/2006/wordprocessingDrawing" xmlns:w10="urn:schemas-microsoft-com:office:word" xmlns:w="http://schemas.openxmlformats.org/wordprocessingml/2006/main" xmlns:w14="http://schemas.microsoft.com/office/word/2010/wordml" xmlns:w15="http://schemas.microsoft.com/office/word/2012/wordml" xmlns:w16cid="http://schemas.microsoft.com/office/word/2016/wordml/cid" xmlns:w16se="http://schemas.microsoft.com/office/word/2015/wordml/symex" xmlns:wpg="http://schemas.microsoft.com/office/word/2010/wordprocessingGroup" xmlns:wpi="http://schemas.microsoft.com/office/word/2010/wordprocessingInk" xmlns:wne="http://schemas.microsoft.com/office/word/2006/wordml" xmlns:wps="http://schemas.microsoft.com/office/word/2010/wordprocessingShape" mc:Ignorable="w14 w15 w16se w16cid wp14">
+  <w:p>
+    <w:pPr>
+      <w:pStyle w:val="Footer"/>
+    </w:pPr>
+  </w:p>
+</w:ftr>
+</file>
+
+<file path=word/footer2.xml><?xml version="1.0" encoding="utf-8"?>
+<w:ftr xmlns:wpc="http://schemas.microsoft.com/office/word/2010/wordprocessingCanvas" xmlns:cx="http://schemas.microsoft.com/office/drawing/2014/chartex" xmlns:cx1="http://schemas.microsoft.com/office/drawing/2015/9/8/chartex" xmlns:cx2="http://schemas.microsoft.com/office/drawing/2015/10/21/chartex" xmlns:cx3="http://schemas.microsoft.com/office/drawing/2016/5/9/chartex" xmlns:cx4="http://schemas.microsoft.com/office/drawing/2016/5/10/chartex" xmlns:cx5="http://schemas.microsoft.com/office/drawing/2016/5/11/chartex" xmlns:cx6="http://schemas.microsoft.com/office/drawing/2016/5/12/chartex" xmlns:cx7="http://schemas.microsoft.com/office/drawing/2016/5/13/chartex" xmlns:cx8="http://schemas.microsoft.com/office/drawing/2016/5/14/chartex" xmlns:mc="http://schemas.openxmlformats.org/markup-compatibility/2006" xmlns:aink="http://schemas.microsoft.com/office/drawing/2016/ink" xmlns:am3d="http://schemas.microsoft.com/office/drawing/2017/model3d" xmlns:o="urn:schemas-microsoft-com:office:office" xmlns:r="http://schemas.openxmlformats.org/officeDocument/2006/relationships" xmlns:m="http://schemas.openxmlformats.org/officeDocument/2006/math" xmlns:v="urn:schemas-microsoft-com:vml" xmlns:wp14="http://schemas.microsoft.com/office/word/2010/wordprocessingDrawing" xmlns:wp="http://schemas.openxmlformats.org/drawingml/2006/wordprocessingDrawing" xmlns:w10="urn:schemas-microsoft-com:office:word" xmlns:w="http://schemas.openxmlformats.org/wordprocessingml/2006/main" xmlns:w14="http://schemas.microsoft.com/office/word/2010/wordml" xmlns:w15="http://schemas.microsoft.com/office/word/2012/wordml" xmlns:w16cid="http://schemas.microsoft.com/office/word/2016/wordml/cid" xmlns:w16se="http://schemas.microsoft.com/office/word/2015/wordml/symex" xmlns:wpg="http://schemas.microsoft.com/office/word/2010/wordprocessingGroup" xmlns:wpi="http://schemas.microsoft.com/office/word/2010/wordprocessingInk" xmlns:wne="http://schemas.microsoft.com/office/word/2006/wordml" xmlns:wps="http://schemas.microsoft.com/office/word/2010/wordprocessingShape" mc:Ignorable="w14 w15 w16se w16cid wp14">
+  <w:p>
+    <w:pPr>
+      <w:pStyle w:val="Footer"/>
+    </w:pPr>
+  </w:p>
+</w:ftr>
+</file>
+
+<file path=word/footer3.xml><?xml version="1.0" encoding="utf-8"?>
+<w:ftr xmlns:wpc="http://schemas.microsoft.com/office/word/2010/wordprocessingCanvas" xmlns:cx="http://schemas.microsoft.com/office/drawing/2014/chartex" xmlns:cx1="http://schemas.microsoft.com/office/drawing/2015/9/8/chartex" xmlns:cx2="http://schemas.microsoft.com/office/drawing/2015/10/21/chartex" xmlns:cx3="http://schemas.microsoft.com/office/drawing/2016/5/9/chartex" xmlns:cx4="http://schemas.microsoft.com/office/drawing/2016/5/10/chartex" xmlns:cx5="http://schemas.microsoft.com/office/drawing/2016/5/11/chartex" xmlns:cx6="http://schemas.microsoft.com/office/drawing/2016/5/12/chartex" xmlns:cx7="http://schemas.microsoft.com/office/drawing/2016/5/13/chartex" xmlns:cx8="http://schemas.microsoft.com/office/drawing/2016/5/14/chartex" xmlns:mc="http://schemas.openxmlformats.org/markup-compatibility/2006" xmlns:aink="http://schemas.microsoft.com/office/drawing/2016/ink" xmlns:am3d="http://schemas.microsoft.com/office/drawing/2017/model3d" xmlns:o="urn:schemas-microsoft-com:office:office" xmlns:r="http://schemas.openxmlformats.org/officeDocument/2006/relationships" xmlns:m="http://schemas.openxmlformats.org/officeDocument/2006/math" xmlns:v="urn:schemas-microsoft-com:vml" xmlns:wp14="http://schemas.microsoft.com/office/word/2010/wordprocessingDrawing" xmlns:wp="http://schemas.openxmlformats.org/drawingml/2006/wordprocessingDrawing" xmlns:w10="urn:schemas-microsoft-com:office:word" xmlns:w="http://schemas.openxmlformats.org/wordprocessingml/2006/main" xmlns:w14="http://schemas.microsoft.com/office/word/2010/wordml" xmlns:w15="http://schemas.microsoft.com/office/word/2012/wordml" xmlns:w16cid="http://schemas.microsoft.com/office/word/2016/wordml/cid" xmlns:w16se="http://schemas.microsoft.com/office/word/2015/wordml/symex" xmlns:wpg="http://schemas.microsoft.com/office/word/2010/wordprocessingGroup" xmlns:wpi="http://schemas.microsoft.com/office/word/2010/wordprocessingInk" xmlns:wne="http://schemas.microsoft.com/office/word/2006/wordml" xmlns:wps="http://schemas.microsoft.com/office/word/2010/wordprocessingShape" mc:Ignorable="w14 w15 w16se w16cid wp14">
+  <w:p>
+    <w:pPr>
+      <w:pStyle w:val="Footer"/>
+    </w:pPr>
+  </w:p>
+</w:ftr>
+</file>
+
 <file path=word/footnotes.xml><?xml version="1.0" encoding="utf-8"?>
 <w:footnotes xmlns:wpc="http://schemas.microsoft.com/office/word/2010/wordprocessingCanvas" xmlns:cx="http://schemas.microsoft.com/office/drawing/2014/chartex" xmlns:cx1="http://schemas.microsoft.com/office/drawing/2015/9/8/chartex" xmlns:cx2="http://schemas.microsoft.com/office/drawing/2015/10/21/chartex" xmlns:cx3="http://schemas.microsoft.com/office/drawing/2016/5/9/chartex" xmlns:cx4="http://schemas.microsoft.com/office/drawing/2016/5/10/chartex" xmlns:cx5="http://schemas.microsoft.com/office/drawing/2016/5/11/chartex" xmlns:cx6="http://schemas.microsoft.com/office/drawing/2016/5/12/chartex" xmlns:cx7="http://schemas.microsoft.com/office/drawing/2016/5/13/chartex" xmlns:cx8="http://schemas.microsoft.com/office/drawing/2016/5/14/chartex" xmlns:mc="http://schemas.openxmlformats.org/markup-compatibility/2006" xmlns:aink="http://schemas.microsoft.com/office/drawing/2016/ink" xmlns:am3d="http://schemas.microsoft.com/office/drawing/2017/model3d" xmlns:o="urn:schemas-microsoft-com:office:office" xmlns:r="http://schemas.openxmlformats.org/officeDocument/2006/relationships" xmlns:m="http://schemas.openxmlformats.org/officeDocument/2006/math" xmlns:v="urn:schemas-microsoft-com:vml" xmlns:wp14="http://schemas.microsoft.com/office/word/2010/wordprocessingDrawing" xmlns:wp="http://schemas.openxmlformats.org/drawingml/2006/wordprocessingDrawing" xmlns:w10="urn:schemas-microsoft-com:office:word" xmlns:w="http://schemas.openxmlformats.org/wordprocessingml/2006/main" xmlns:w14="http://schemas.microsoft.com/office/word/2010/wordml" xmlns:w15="http://schemas.microsoft.com/office/word/2012/wordml" xmlns:w16cid="http://schemas.microsoft.com/office/word/2016/wordml/cid" xmlns:w16se="http://schemas.microsoft.com/office/word/2015/wordml/symex" xmlns:wpg="http://schemas.microsoft.com/office/word/2010/wordprocessingGroup" xmlns:wpi="http://schemas.microsoft.com/office/word/2010/wordprocessingInk" xmlns:wne="http://schemas.microsoft.com/office/word/2006/wordml" xmlns:wps="http://schemas.microsoft.com/office/word/2010/wordprocessingShape" mc:Ignorable="w14 w15 w16se w16cid wp14">
   <w:footnote w:type="separator" w:id="-1">
@@ -2457,6 +2527,16 @@
 <w:hdr xmlns:wpc="http://schemas.microsoft.com/office/word/2010/wordprocessingCanvas" xmlns:cx="http://schemas.microsoft.com/office/drawing/2014/chartex" xmlns:cx1="http://schemas.microsoft.com/office/drawing/2015/9/8/chartex" xmlns:cx2="http://schemas.microsoft.com/office/drawing/2015/10/21/chartex" xmlns:cx3="http://schemas.microsoft.com/office/drawing/2016/5/9/chartex" xmlns:cx4="http://schemas.microsoft.com/office/drawing/2016/5/10/chartex" xmlns:cx5="http://schemas.microsoft.com/office/drawing/2016/5/11/chartex" xmlns:cx6="http://schemas.microsoft.com/office/drawing/2016/5/12/chartex" xmlns:cx7="http://schemas.microsoft.com/office/drawing/2016/5/13/chartex" xmlns:cx8="http://schemas.microsoft.com/office/drawing/2016/5/14/chartex" xmlns:mc="http://schemas.openxmlformats.org/markup-compatibility/2006" xmlns:aink="http://schemas.microsoft.com/office/drawing/2016/ink" xmlns:am3d="http://schemas.microsoft.com/office/drawing/2017/model3d" xmlns:o="urn:schemas-microsoft-com:office:office" xmlns:r="http://schemas.openxmlformats.org/officeDocument/2006/relationships" xmlns:m="http://schemas.openxmlformats.org/officeDocument/2006/math" xmlns:v="urn:schemas-microsoft-com:vml" xmlns:wp14="http://schemas.microsoft.com/office/word/2010/wordprocessingDrawing" xmlns:wp="http://schemas.openxmlformats.org/drawingml/2006/wordprocessingDrawing" xmlns:w10="urn:schemas-microsoft-com:office:word" xmlns:w="http://schemas.openxmlformats.org/wordprocessingml/2006/main" xmlns:w14="http://schemas.microsoft.com/office/word/2010/wordml" xmlns:w15="http://schemas.microsoft.com/office/word/2012/wordml" xmlns:w16cid="http://schemas.microsoft.com/office/word/2016/wordml/cid" xmlns:w16se="http://schemas.microsoft.com/office/word/2015/wordml/symex" xmlns:wpg="http://schemas.microsoft.com/office/word/2010/wordprocessingGroup" xmlns:wpi="http://schemas.microsoft.com/office/word/2010/wordprocessingInk" xmlns:wne="http://schemas.microsoft.com/office/word/2006/wordml" xmlns:wps="http://schemas.microsoft.com/office/word/2010/wordprocessingShape" mc:Ignorable="w14 w15 w16se w16cid wp14">
   <w:p>
     <w:pPr>
+      <w:pStyle w:val="Header"/>
+    </w:pPr>
+  </w:p>
+</w:hdr>
+</file>
+
+<file path=word/header2.xml><?xml version="1.0" encoding="utf-8"?>
+<w:hdr xmlns:wpc="http://schemas.microsoft.com/office/word/2010/wordprocessingCanvas" xmlns:cx="http://schemas.microsoft.com/office/drawing/2014/chartex" xmlns:cx1="http://schemas.microsoft.com/office/drawing/2015/9/8/chartex" xmlns:cx2="http://schemas.microsoft.com/office/drawing/2015/10/21/chartex" xmlns:cx3="http://schemas.microsoft.com/office/drawing/2016/5/9/chartex" xmlns:cx4="http://schemas.microsoft.com/office/drawing/2016/5/10/chartex" xmlns:cx5="http://schemas.microsoft.com/office/drawing/2016/5/11/chartex" xmlns:cx6="http://schemas.microsoft.com/office/drawing/2016/5/12/chartex" xmlns:cx7="http://schemas.microsoft.com/office/drawing/2016/5/13/chartex" xmlns:cx8="http://schemas.microsoft.com/office/drawing/2016/5/14/chartex" xmlns:mc="http://schemas.openxmlformats.org/markup-compatibility/2006" xmlns:aink="http://schemas.microsoft.com/office/drawing/2016/ink" xmlns:am3d="http://schemas.microsoft.com/office/drawing/2017/model3d" xmlns:o="urn:schemas-microsoft-com:office:office" xmlns:r="http://schemas.openxmlformats.org/officeDocument/2006/relationships" xmlns:m="http://schemas.openxmlformats.org/officeDocument/2006/math" xmlns:v="urn:schemas-microsoft-com:vml" xmlns:wp14="http://schemas.microsoft.com/office/word/2010/wordprocessingDrawing" xmlns:wp="http://schemas.openxmlformats.org/drawingml/2006/wordprocessingDrawing" xmlns:w10="urn:schemas-microsoft-com:office:word" xmlns:w="http://schemas.openxmlformats.org/wordprocessingml/2006/main" xmlns:w14="http://schemas.microsoft.com/office/word/2010/wordml" xmlns:w15="http://schemas.microsoft.com/office/word/2012/wordml" xmlns:w16cid="http://schemas.microsoft.com/office/word/2016/wordml/cid" xmlns:w16se="http://schemas.microsoft.com/office/word/2015/wordml/symex" xmlns:wpg="http://schemas.microsoft.com/office/word/2010/wordprocessingGroup" xmlns:wpi="http://schemas.microsoft.com/office/word/2010/wordprocessingInk" xmlns:wne="http://schemas.microsoft.com/office/word/2006/wordml" xmlns:wps="http://schemas.microsoft.com/office/word/2010/wordprocessingShape" mc:Ignorable="w14 w15 w16se w16cid wp14">
+  <w:p>
+    <w:pPr>
       <w:jc w:val="center"/>
       <w:rPr>
         <w:rFonts w:ascii="Times New Roman" w:eastAsia="Times New Roman" w:hAnsi="Times New Roman" w:cs="Times New Roman"/>
@@ -2464,55 +2544,6 @@
         <w:szCs w:val="12"/>
       </w:rPr>
     </w:pPr>
-    <w:r>
-      <w:rPr>
-        <w:noProof/>
-        <w:lang w:val="en-US"/>
-      </w:rPr>
-      <w:drawing>
-        <wp:anchor distT="0" distB="0" distL="0" distR="0" simplePos="0" relativeHeight="251663360" behindDoc="0" locked="0" layoutInCell="1" hidden="0" allowOverlap="1" wp14:anchorId="3247FDA7" wp14:editId="0EDACEE8">
-          <wp:simplePos x="0" y="0"/>
-          <wp:positionH relativeFrom="margin">
-            <wp:posOffset>6286500</wp:posOffset>
-          </wp:positionH>
-          <wp:positionV relativeFrom="paragraph">
-            <wp:posOffset>247650</wp:posOffset>
-          </wp:positionV>
-          <wp:extent cx="785813" cy="763145"/>
-          <wp:effectExtent l="0" t="0" r="0" b="0"/>
-          <wp:wrapSquare wrapText="bothSides" distT="0" distB="0" distL="0" distR="0"/>
-          <wp:docPr id="1" name="image2.png"/>
-          <wp:cNvGraphicFramePr/>
-          <a:graphic xmlns:a="http://schemas.openxmlformats.org/drawingml/2006/main">
-            <a:graphicData uri="http://schemas.openxmlformats.org/drawingml/2006/picture">
-              <pic:pic xmlns:pic="http://schemas.openxmlformats.org/drawingml/2006/picture">
-                <pic:nvPicPr>
-                  <pic:cNvPr id="0" name="image2.png"/>
-                  <pic:cNvPicPr preferRelativeResize="0"/>
-                </pic:nvPicPr>
-                <pic:blipFill>
-                  <a:blip r:embed="rId1"/>
-                  <a:srcRect/>
-                  <a:stretch>
-                    <a:fillRect/>
-                  </a:stretch>
-                </pic:blipFill>
-                <pic:spPr>
-                  <a:xfrm>
-                    <a:off x="0" y="0"/>
-                    <a:ext cx="785813" cy="763145"/>
-                  </a:xfrm>
-                  <a:prstGeom prst="rect">
-                    <a:avLst/>
-                  </a:prstGeom>
-                  <a:ln/>
-                </pic:spPr>
-              </pic:pic>
-            </a:graphicData>
-          </a:graphic>
-        </wp:anchor>
-      </w:drawing>
-    </w:r>
   </w:p>
   <w:p>
     <w:pPr>
@@ -2572,29 +2603,39 @@
       <w:rPr>
         <w:rFonts w:ascii="Times New Roman" w:eastAsia="Times New Roman" w:hAnsi="Times New Roman" w:cs="Times New Roman"/>
       </w:rPr>
-      <w:t>rallapal@msu.edu • (717) 557-</w:t>
+      <w:t xml:space="preserve">rallapal@msu.edu • (717) 557-4382  </w:t>
     </w:r>
-    <w:proofErr w:type="gramStart"/>
     <w:r>
       <w:rPr>
         <w:rFonts w:ascii="Times New Roman" w:eastAsia="Times New Roman" w:hAnsi="Times New Roman" w:cs="Times New Roman"/>
       </w:rPr>
-      <w:t>4382  •</w:t>
+      <w:t>•</w:t>
     </w:r>
-    <w:proofErr w:type="gramEnd"/>
     <w:r>
       <w:rPr>
         <w:rFonts w:ascii="Times New Roman" w:eastAsia="Times New Roman" w:hAnsi="Times New Roman" w:cs="Times New Roman"/>
       </w:rPr>
       <w:t xml:space="preserve"> </w:t>
     </w:r>
+    <w:bookmarkStart w:id="0" w:name="_GoBack"/>
+    <w:bookmarkEnd w:id="0"/>
     <w:r>
       <w:rPr>
         <w:rFonts w:ascii="Times New Roman" w:eastAsia="Times New Roman" w:hAnsi="Times New Roman" w:cs="Times New Roman"/>
         <w:b/>
       </w:rPr>
-      <w:t>www.kumquat.ninja</w:t>
+      <w:t>parwesh.com</w:t>
     </w:r>
+  </w:p>
+</w:hdr>
+</file>
+
+<file path=word/header3.xml><?xml version="1.0" encoding="utf-8"?>
+<w:hdr xmlns:wpc="http://schemas.microsoft.com/office/word/2010/wordprocessingCanvas" xmlns:cx="http://schemas.microsoft.com/office/drawing/2014/chartex" xmlns:cx1="http://schemas.microsoft.com/office/drawing/2015/9/8/chartex" xmlns:cx2="http://schemas.microsoft.com/office/drawing/2015/10/21/chartex" xmlns:cx3="http://schemas.microsoft.com/office/drawing/2016/5/9/chartex" xmlns:cx4="http://schemas.microsoft.com/office/drawing/2016/5/10/chartex" xmlns:cx5="http://schemas.microsoft.com/office/drawing/2016/5/11/chartex" xmlns:cx6="http://schemas.microsoft.com/office/drawing/2016/5/12/chartex" xmlns:cx7="http://schemas.microsoft.com/office/drawing/2016/5/13/chartex" xmlns:cx8="http://schemas.microsoft.com/office/drawing/2016/5/14/chartex" xmlns:mc="http://schemas.openxmlformats.org/markup-compatibility/2006" xmlns:aink="http://schemas.microsoft.com/office/drawing/2016/ink" xmlns:am3d="http://schemas.microsoft.com/office/drawing/2017/model3d" xmlns:o="urn:schemas-microsoft-com:office:office" xmlns:r="http://schemas.openxmlformats.org/officeDocument/2006/relationships" xmlns:m="http://schemas.openxmlformats.org/officeDocument/2006/math" xmlns:v="urn:schemas-microsoft-com:vml" xmlns:wp14="http://schemas.microsoft.com/office/word/2010/wordprocessingDrawing" xmlns:wp="http://schemas.openxmlformats.org/drawingml/2006/wordprocessingDrawing" xmlns:w10="urn:schemas-microsoft-com:office:word" xmlns:w="http://schemas.openxmlformats.org/wordprocessingml/2006/main" xmlns:w14="http://schemas.microsoft.com/office/word/2010/wordml" xmlns:w15="http://schemas.microsoft.com/office/word/2012/wordml" xmlns:w16cid="http://schemas.microsoft.com/office/word/2016/wordml/cid" xmlns:w16se="http://schemas.microsoft.com/office/word/2015/wordml/symex" xmlns:wpg="http://schemas.microsoft.com/office/word/2010/wordprocessingGroup" xmlns:wpi="http://schemas.microsoft.com/office/word/2010/wordprocessingInk" xmlns:wne="http://schemas.microsoft.com/office/word/2006/wordml" xmlns:wps="http://schemas.microsoft.com/office/word/2010/wordprocessingShape" mc:Ignorable="w14 w15 w16se w16cid wp14">
+  <w:p>
+    <w:pPr>
+      <w:pStyle w:val="Header"/>
+    </w:pPr>
   </w:p>
 </w:hdr>
 </file>

</xml_diff>

<commit_message>
added video content to gamedev.html, edited About Me, various fixes
</commit_message>
<xml_diff>
--- a/downloads/parwesh_resume_v15.docx
+++ b/downloads/parwesh_resume_v15.docx
@@ -427,7 +427,19 @@
         <w:rPr>
           <w:rFonts w:ascii="Times New Roman" w:eastAsia="Times New Roman" w:hAnsi="Times New Roman" w:cs="Times New Roman"/>
         </w:rPr>
-        <w:t xml:space="preserve"> (2018).</w:t>
+        <w:t xml:space="preserve"> (201</w:t>
+      </w:r>
+      <w:r>
+        <w:rPr>
+          <w:rFonts w:ascii="Times New Roman" w:eastAsia="Times New Roman" w:hAnsi="Times New Roman" w:cs="Times New Roman"/>
+        </w:rPr>
+        <w:t>9</w:t>
+      </w:r>
+      <w:r>
+        <w:rPr>
+          <w:rFonts w:ascii="Times New Roman" w:eastAsia="Times New Roman" w:hAnsi="Times New Roman" w:cs="Times New Roman"/>
+        </w:rPr>
+        <w:t>).</w:t>
       </w:r>
       <w:r>
         <w:rPr>
@@ -596,7 +608,43 @@
         <w:rPr>
           <w:rFonts w:ascii="Times New Roman" w:eastAsia="Times New Roman" w:hAnsi="Times New Roman" w:cs="Times New Roman"/>
         </w:rPr>
-        <w:t>Applied logistic regression, SVMs, neural networks for machine vision, database mining, image recognition</w:t>
+        <w:t>Processed image</w:t>
+      </w:r>
+      <w:r>
+        <w:rPr>
+          <w:rFonts w:ascii="Times New Roman" w:eastAsia="Times New Roman" w:hAnsi="Times New Roman" w:cs="Times New Roman"/>
+        </w:rPr>
+        <w:t xml:space="preserve"> classification and re</w:t>
+      </w:r>
+      <w:r>
+        <w:rPr>
+          <w:rFonts w:ascii="Times New Roman" w:eastAsia="Times New Roman" w:hAnsi="Times New Roman" w:cs="Times New Roman"/>
+        </w:rPr>
+        <w:t>c</w:t>
+      </w:r>
+      <w:r>
+        <w:rPr>
+          <w:rFonts w:ascii="Times New Roman" w:eastAsia="Times New Roman" w:hAnsi="Times New Roman" w:cs="Times New Roman"/>
+        </w:rPr>
+        <w:t>ognition</w:t>
+      </w:r>
+      <w:r>
+        <w:rPr>
+          <w:rFonts w:ascii="Times New Roman" w:eastAsia="Times New Roman" w:hAnsi="Times New Roman" w:cs="Times New Roman"/>
+        </w:rPr>
+        <w:t xml:space="preserve"> datasets using NVIDIA DIGITS</w:t>
+      </w:r>
+      <w:r>
+        <w:rPr>
+          <w:rFonts w:ascii="Times New Roman" w:eastAsia="Times New Roman" w:hAnsi="Times New Roman" w:cs="Times New Roman"/>
+        </w:rPr>
+        <w:t xml:space="preserve"> </w:t>
+      </w:r>
+      <w:r>
+        <w:rPr>
+          <w:rFonts w:ascii="Times New Roman" w:eastAsia="Times New Roman" w:hAnsi="Times New Roman" w:cs="Times New Roman"/>
+        </w:rPr>
+        <w:t>with TensorFlow</w:t>
       </w:r>
     </w:p>
     <w:p>
@@ -905,6 +953,8 @@
         </w:rPr>
         <w:t>web-scraping and data pre-processing</w:t>
       </w:r>
+      <w:bookmarkStart w:id="0" w:name="_GoBack"/>
+      <w:bookmarkEnd w:id="0"/>
     </w:p>
     <w:p>
       <w:pPr>
@@ -2272,7 +2322,23 @@
           <w:b/>
           <w:szCs w:val="24"/>
         </w:rPr>
-        <w:t>11 years of mastery</w:t>
+        <w:t>1</w:t>
+      </w:r>
+      <w:r>
+        <w:rPr>
+          <w:rFonts w:ascii="Times New Roman" w:eastAsia="Times New Roman" w:hAnsi="Times New Roman" w:cs="Times New Roman"/>
+          <w:b/>
+          <w:szCs w:val="24"/>
+        </w:rPr>
+        <w:t>2</w:t>
+      </w:r>
+      <w:r>
+        <w:rPr>
+          <w:rFonts w:ascii="Times New Roman" w:eastAsia="Times New Roman" w:hAnsi="Times New Roman" w:cs="Times New Roman"/>
+          <w:b/>
+          <w:szCs w:val="24"/>
+        </w:rPr>
+        <w:t xml:space="preserve"> years of mastery</w:t>
       </w:r>
       <w:r>
         <w:rPr>
@@ -2325,7 +2391,31 @@
           <w:rFonts w:ascii="Times New Roman" w:eastAsia="Times New Roman" w:hAnsi="Times New Roman" w:cs="Times New Roman"/>
           <w:szCs w:val="24"/>
         </w:rPr>
-        <w:t xml:space="preserve"> and custom rigging</w:t>
+        <w:t xml:space="preserve"> </w:t>
+      </w:r>
+      <w:r>
+        <w:rPr>
+          <w:rFonts w:ascii="Times New Roman" w:eastAsia="Times New Roman" w:hAnsi="Times New Roman" w:cs="Times New Roman"/>
+          <w:b/>
+          <w:szCs w:val="24"/>
+        </w:rPr>
+        <w:t>an</w:t>
+      </w:r>
+      <w:r>
+        <w:rPr>
+          <w:rFonts w:ascii="Times New Roman" w:eastAsia="Times New Roman" w:hAnsi="Times New Roman" w:cs="Times New Roman"/>
+          <w:b/>
+          <w:szCs w:val="24"/>
+        </w:rPr>
+        <w:t>d</w:t>
+      </w:r>
+      <w:r>
+        <w:rPr>
+          <w:rFonts w:ascii="Times New Roman" w:eastAsia="Times New Roman" w:hAnsi="Times New Roman" w:cs="Times New Roman"/>
+          <w:b/>
+          <w:szCs w:val="24"/>
+        </w:rPr>
+        <w:t xml:space="preserve"> rigging</w:t>
       </w:r>
     </w:p>
     <w:p>
@@ -2374,6 +2464,14 @@
       <w:r>
         <w:rPr>
           <w:rFonts w:ascii="Times New Roman" w:eastAsia="Times New Roman" w:hAnsi="Times New Roman" w:cs="Times New Roman"/>
+          <w:b/>
+          <w:szCs w:val="24"/>
+        </w:rPr>
+        <w:t>s</w:t>
+      </w:r>
+      <w:r>
+        <w:rPr>
+          <w:rFonts w:ascii="Times New Roman" w:eastAsia="Times New Roman" w:hAnsi="Times New Roman" w:cs="Times New Roman"/>
           <w:szCs w:val="24"/>
         </w:rPr>
         <w:t xml:space="preserve"> using </w:t>
@@ -2381,54 +2479,27 @@
       <w:r>
         <w:rPr>
           <w:rFonts w:ascii="Times New Roman" w:eastAsia="Times New Roman" w:hAnsi="Times New Roman" w:cs="Times New Roman"/>
-          <w:b/>
-          <w:szCs w:val="24"/>
-        </w:rPr>
-        <w:t xml:space="preserve">GML code </w:t>
-      </w:r>
-      <w:r>
-        <w:rPr>
-          <w:rFonts w:ascii="Times New Roman" w:eastAsia="Times New Roman" w:hAnsi="Times New Roman" w:cs="Times New Roman"/>
-          <w:szCs w:val="24"/>
-        </w:rPr>
-        <w:t>(Dec 2017)</w:t>
-      </w:r>
-    </w:p>
-    <w:p>
-      <w:pPr>
-        <w:numPr>
-          <w:ilvl w:val="0"/>
-          <w:numId w:val="1"/>
-        </w:numPr>
-        <w:spacing w:line="240" w:lineRule="auto"/>
-        <w:contextualSpacing/>
-        <w:rPr>
-          <w:rFonts w:ascii="Times New Roman" w:eastAsia="Times New Roman" w:hAnsi="Times New Roman" w:cs="Times New Roman"/>
-          <w:szCs w:val="24"/>
-        </w:rPr>
-      </w:pPr>
-      <w:r>
-        <w:rPr>
-          <w:rFonts w:ascii="Times New Roman" w:eastAsia="Times New Roman" w:hAnsi="Times New Roman" w:cs="Times New Roman"/>
-          <w:szCs w:val="24"/>
-        </w:rPr>
-        <w:lastRenderedPageBreak/>
-        <w:t xml:space="preserve">Created YouTube animation using 1000+ manually-captured frames and </w:t>
-      </w:r>
-      <w:r>
-        <w:rPr>
-          <w:rFonts w:ascii="Times New Roman" w:eastAsia="Times New Roman" w:hAnsi="Times New Roman" w:cs="Times New Roman"/>
-          <w:b/>
-          <w:szCs w:val="24"/>
-        </w:rPr>
-        <w:t>digital compositing</w:t>
-      </w:r>
-      <w:r>
-        <w:rPr>
-          <w:rFonts w:ascii="Times New Roman" w:eastAsia="Times New Roman" w:hAnsi="Times New Roman" w:cs="Times New Roman"/>
-          <w:szCs w:val="24"/>
-        </w:rPr>
-        <w:t xml:space="preserve"> that garnered 50,000+ views</w:t>
+          <w:szCs w:val="24"/>
+        </w:rPr>
+        <w:t xml:space="preserve">the </w:t>
+      </w:r>
+      <w:proofErr w:type="spellStart"/>
+      <w:r>
+        <w:rPr>
+          <w:rFonts w:ascii="Times New Roman" w:eastAsia="Times New Roman" w:hAnsi="Times New Roman" w:cs="Times New Roman"/>
+          <w:b/>
+          <w:szCs w:val="24"/>
+        </w:rPr>
+        <w:t>GameMaker</w:t>
+      </w:r>
+      <w:proofErr w:type="spellEnd"/>
+      <w:r>
+        <w:rPr>
+          <w:rFonts w:ascii="Times New Roman" w:eastAsia="Times New Roman" w:hAnsi="Times New Roman" w:cs="Times New Roman"/>
+          <w:b/>
+          <w:szCs w:val="24"/>
+        </w:rPr>
+        <w:t xml:space="preserve"> engine</w:t>
       </w:r>
     </w:p>
     <w:sectPr>
@@ -2617,8 +2688,6 @@
       </w:rPr>
       <w:t xml:space="preserve"> </w:t>
     </w:r>
-    <w:bookmarkStart w:id="0" w:name="_GoBack"/>
-    <w:bookmarkEnd w:id="0"/>
     <w:r>
       <w:rPr>
         <w:rFonts w:ascii="Times New Roman" w:eastAsia="Times New Roman" w:hAnsi="Times New Roman" w:cs="Times New Roman"/>

</xml_diff>

<commit_message>
updated resume and about me
</commit_message>
<xml_diff>
--- a/downloads/parwesh_resume_v15.docx
+++ b/downloads/parwesh_resume_v15.docx
@@ -953,8 +953,6 @@
         </w:rPr>
         <w:t>web-scraping and data pre-processing</w:t>
       </w:r>
-      <w:bookmarkStart w:id="0" w:name="_GoBack"/>
-      <w:bookmarkEnd w:id="0"/>
     </w:p>
     <w:p>
       <w:pPr>
@@ -1493,7 +1491,31 @@
         <w:rPr>
           <w:rFonts w:ascii="Times New Roman" w:eastAsia="Times New Roman" w:hAnsi="Times New Roman" w:cs="Times New Roman"/>
         </w:rPr>
-        <w:t xml:space="preserve"> algorithm to autonomously find defects in GM vehicle Android system logs, increasing efficiency of locating bugs</w:t>
+        <w:t xml:space="preserve"> algorithm to </w:t>
+      </w:r>
+      <w:r>
+        <w:rPr>
+          <w:rFonts w:ascii="Times New Roman" w:eastAsia="Times New Roman" w:hAnsi="Times New Roman" w:cs="Times New Roman"/>
+        </w:rPr>
+        <w:t>parse</w:t>
+      </w:r>
+      <w:r>
+        <w:rPr>
+          <w:rFonts w:ascii="Times New Roman" w:eastAsia="Times New Roman" w:hAnsi="Times New Roman" w:cs="Times New Roman"/>
+        </w:rPr>
+        <w:t xml:space="preserve"> </w:t>
+      </w:r>
+      <w:r>
+        <w:rPr>
+          <w:rFonts w:ascii="Times New Roman" w:eastAsia="Times New Roman" w:hAnsi="Times New Roman" w:cs="Times New Roman"/>
+        </w:rPr>
+        <w:t>client</w:t>
+      </w:r>
+      <w:r>
+        <w:rPr>
+          <w:rFonts w:ascii="Times New Roman" w:eastAsia="Times New Roman" w:hAnsi="Times New Roman" w:cs="Times New Roman"/>
+        </w:rPr>
+        <w:t xml:space="preserve"> Android system logs</w:t>
       </w:r>
     </w:p>
     <w:p>
@@ -1512,7 +1534,27 @@
         <w:rPr>
           <w:rFonts w:ascii="Times New Roman" w:eastAsia="Times New Roman" w:hAnsi="Times New Roman" w:cs="Times New Roman"/>
         </w:rPr>
-        <w:t>Created CAN signal commands using RAFT for executing 1000+ Subaru vehicle software tests and validating bug fixes, allowing for solving hundreds of bugs</w:t>
+        <w:t>Created CAN signal commands using RAFT for executing 1000+</w:t>
+      </w:r>
+      <w:r>
+        <w:rPr>
+          <w:rFonts w:ascii="Times New Roman" w:eastAsia="Times New Roman" w:hAnsi="Times New Roman" w:cs="Times New Roman"/>
+        </w:rPr>
+        <w:t xml:space="preserve"> </w:t>
+      </w:r>
+      <w:r>
+        <w:rPr>
+          <w:rFonts w:ascii="Times New Roman" w:eastAsia="Times New Roman" w:hAnsi="Times New Roman" w:cs="Times New Roman"/>
+        </w:rPr>
+        <w:t xml:space="preserve">client </w:t>
+      </w:r>
+      <w:bookmarkStart w:id="0" w:name="_GoBack"/>
+      <w:bookmarkEnd w:id="0"/>
+      <w:r>
+        <w:rPr>
+          <w:rFonts w:ascii="Times New Roman" w:eastAsia="Times New Roman" w:hAnsi="Times New Roman" w:cs="Times New Roman"/>
+        </w:rPr>
+        <w:t>vehicle software tests and validating bug fixes, allowing for solving hundreds of bugs</w:t>
       </w:r>
     </w:p>
     <w:p>

</xml_diff>